<commit_message>
add section:  cooperation, about brand, map,
</commit_message>
<xml_diff>
--- a/Strona-www.Wolf.coś.docx
+++ b/Strona-www.Wolf.coś.docx
@@ -6,7 +6,6 @@
       <w:pPr>
         <w:rPr>
           <w:rFonts w:ascii="Helvetica" w:hAnsi="Helvetica" w:cs="Helvetica"/>
-          <w:color w:val="1D2129"/>
           <w:sz w:val="21"/>
           <w:szCs w:val="21"/>
           <w:shd w:val="clear" w:color="auto" w:fill="FFFFFF"/>
@@ -59,7 +58,6 @@
       <w:r>
         <w:rPr>
           <w:rFonts w:ascii="Helvetica" w:hAnsi="Helvetica" w:cs="Helvetica"/>
-          <w:color w:val="1D2129"/>
           <w:sz w:val="21"/>
           <w:szCs w:val="21"/>
           <w:shd w:val="clear" w:color="auto" w:fill="FFFFFF"/>
@@ -69,7 +67,6 @@
       <w:r>
         <w:rPr>
           <w:rFonts w:ascii="Helvetica" w:hAnsi="Helvetica" w:cs="Helvetica"/>
-          <w:color w:val="1D2129"/>
           <w:sz w:val="21"/>
           <w:szCs w:val="21"/>
           <w:shd w:val="clear" w:color="auto" w:fill="FFFFFF"/>
@@ -81,7 +78,6 @@
       <w:pPr>
         <w:rPr>
           <w:rFonts w:ascii="Helvetica" w:hAnsi="Helvetica" w:cs="Helvetica"/>
-          <w:color w:val="1D2129"/>
           <w:sz w:val="21"/>
           <w:szCs w:val="21"/>
           <w:shd w:val="clear" w:color="auto" w:fill="FFFFFF"/>
@@ -90,7 +86,6 @@
       <w:r>
         <w:rPr>
           <w:rFonts w:ascii="Helvetica" w:hAnsi="Helvetica" w:cs="Helvetica"/>
-          <w:color w:val="1D2129"/>
           <w:sz w:val="20"/>
           <w:szCs w:val="21"/>
           <w:shd w:val="clear" w:color="auto" w:fill="FFFFFF"/>
@@ -120,7 +115,6 @@
       <w:r>
         <w:rPr>
           <w:rFonts w:ascii="Helvetica" w:hAnsi="Helvetica" w:cs="Helvetica"/>
-          <w:color w:val="1D2129"/>
           <w:sz w:val="21"/>
           <w:szCs w:val="21"/>
           <w:shd w:val="clear" w:color="auto" w:fill="FFFFFF"/>
@@ -133,7 +127,6 @@
       <w:pPr>
         <w:rPr>
           <w:rFonts w:ascii="Helvetica" w:hAnsi="Helvetica" w:cs="Helvetica"/>
-          <w:color w:val="1D2129"/>
           <w:sz w:val="21"/>
           <w:szCs w:val="21"/>
           <w:shd w:val="clear" w:color="auto" w:fill="FFFFFF"/>
@@ -144,7 +137,6 @@
       <w:pPr>
         <w:rPr>
           <w:rFonts w:ascii="Helvetica" w:hAnsi="Helvetica" w:cs="Helvetica"/>
-          <w:color w:val="1D2129"/>
           <w:sz w:val="21"/>
           <w:szCs w:val="21"/>
           <w:shd w:val="clear" w:color="auto" w:fill="FFFFFF"/>
@@ -178,7 +170,6 @@
         <w:textAlignment w:val="baseline"/>
         <w:rPr>
           <w:rFonts w:ascii="Arial" w:hAnsi="Arial" w:cs="Arial"/>
-          <w:color w:val="000000"/>
           <w:sz w:val="27"/>
           <w:szCs w:val="27"/>
         </w:rPr>
@@ -227,7 +218,6 @@
       <w:r>
         <w:rPr>
           <w:rFonts w:ascii="Arial" w:hAnsi="Arial" w:cs="Arial"/>
-          <w:color w:val="000000"/>
           <w:sz w:val="27"/>
           <w:szCs w:val="27"/>
         </w:rPr>
@@ -242,15 +232,13 @@
         <w:textAlignment w:val="baseline"/>
         <w:rPr>
           <w:rFonts w:ascii="Arial" w:hAnsi="Arial" w:cs="Arial"/>
-          <w:color w:val="000000"/>
-          <w:sz w:val="27"/>
-          <w:szCs w:val="27"/>
-        </w:rPr>
-      </w:pPr>
-      <w:r>
-        <w:rPr>
-          <w:rFonts w:ascii="Arial" w:hAnsi="Arial" w:cs="Arial"/>
-          <w:color w:val="000000"/>
+          <w:sz w:val="27"/>
+          <w:szCs w:val="27"/>
+        </w:rPr>
+      </w:pPr>
+      <w:r>
+        <w:rPr>
+          <w:rFonts w:ascii="Arial" w:hAnsi="Arial" w:cs="Arial"/>
           <w:sz w:val="27"/>
           <w:szCs w:val="27"/>
         </w:rPr>
@@ -265,15 +253,13 @@
         <w:textAlignment w:val="baseline"/>
         <w:rPr>
           <w:rFonts w:ascii="Arial" w:hAnsi="Arial" w:cs="Arial"/>
-          <w:color w:val="000000"/>
-          <w:sz w:val="27"/>
-          <w:szCs w:val="27"/>
-        </w:rPr>
-      </w:pPr>
-      <w:r>
-        <w:rPr>
-          <w:rFonts w:ascii="Arial" w:hAnsi="Arial" w:cs="Arial"/>
-          <w:color w:val="000000"/>
+          <w:sz w:val="27"/>
+          <w:szCs w:val="27"/>
+        </w:rPr>
+      </w:pPr>
+      <w:r>
+        <w:rPr>
+          <w:rFonts w:ascii="Arial" w:hAnsi="Arial" w:cs="Arial"/>
           <w:sz w:val="27"/>
           <w:szCs w:val="27"/>
         </w:rPr>
@@ -283,7 +269,6 @@
       <w:r>
         <w:rPr>
           <w:rFonts w:ascii="Arial" w:hAnsi="Arial" w:cs="Arial"/>
-          <w:color w:val="000000"/>
           <w:sz w:val="27"/>
           <w:szCs w:val="27"/>
         </w:rPr>
@@ -293,7 +278,6 @@
       <w:r>
         <w:rPr>
           <w:rFonts w:ascii="Arial" w:hAnsi="Arial" w:cs="Arial"/>
-          <w:color w:val="000000"/>
           <w:sz w:val="27"/>
           <w:szCs w:val="27"/>
         </w:rPr>
@@ -308,15 +292,13 @@
         <w:textAlignment w:val="baseline"/>
         <w:rPr>
           <w:rFonts w:ascii="Arial" w:hAnsi="Arial" w:cs="Arial"/>
-          <w:color w:val="000000"/>
-          <w:sz w:val="27"/>
-          <w:szCs w:val="27"/>
-        </w:rPr>
-      </w:pPr>
-      <w:r>
-        <w:rPr>
-          <w:rFonts w:ascii="Arial" w:hAnsi="Arial" w:cs="Arial"/>
-          <w:color w:val="000000"/>
+          <w:sz w:val="27"/>
+          <w:szCs w:val="27"/>
+        </w:rPr>
+      </w:pPr>
+      <w:r>
+        <w:rPr>
+          <w:rFonts w:ascii="Arial" w:hAnsi="Arial" w:cs="Arial"/>
           <w:sz w:val="27"/>
           <w:szCs w:val="27"/>
         </w:rPr>
@@ -331,15 +313,13 @@
         <w:textAlignment w:val="baseline"/>
         <w:rPr>
           <w:rFonts w:ascii="Arial" w:hAnsi="Arial" w:cs="Arial"/>
-          <w:color w:val="000000"/>
-          <w:sz w:val="27"/>
-          <w:szCs w:val="27"/>
-        </w:rPr>
-      </w:pPr>
-      <w:r>
-        <w:rPr>
-          <w:rFonts w:ascii="Arial" w:hAnsi="Arial" w:cs="Arial"/>
-          <w:color w:val="000000"/>
+          <w:sz w:val="27"/>
+          <w:szCs w:val="27"/>
+        </w:rPr>
+      </w:pPr>
+      <w:r>
+        <w:rPr>
+          <w:rFonts w:ascii="Arial" w:hAnsi="Arial" w:cs="Arial"/>
           <w:sz w:val="27"/>
           <w:szCs w:val="27"/>
         </w:rPr>
@@ -354,15 +334,13 @@
         <w:textAlignment w:val="baseline"/>
         <w:rPr>
           <w:rFonts w:ascii="Arial" w:hAnsi="Arial" w:cs="Arial"/>
-          <w:color w:val="000000"/>
-          <w:sz w:val="27"/>
-          <w:szCs w:val="27"/>
-        </w:rPr>
-      </w:pPr>
-      <w:r>
-        <w:rPr>
-          <w:rFonts w:ascii="Arial" w:hAnsi="Arial" w:cs="Arial"/>
-          <w:color w:val="000000"/>
+          <w:sz w:val="27"/>
+          <w:szCs w:val="27"/>
+        </w:rPr>
+      </w:pPr>
+      <w:r>
+        <w:rPr>
+          <w:rFonts w:ascii="Arial" w:hAnsi="Arial" w:cs="Arial"/>
           <w:sz w:val="27"/>
           <w:szCs w:val="27"/>
         </w:rPr>
@@ -377,15 +355,13 @@
         <w:textAlignment w:val="baseline"/>
         <w:rPr>
           <w:rFonts w:ascii="Arial" w:hAnsi="Arial" w:cs="Arial"/>
-          <w:color w:val="000000"/>
-          <w:sz w:val="27"/>
-          <w:szCs w:val="27"/>
-        </w:rPr>
-      </w:pPr>
-      <w:r>
-        <w:rPr>
-          <w:rFonts w:ascii="Arial" w:hAnsi="Arial" w:cs="Arial"/>
-          <w:color w:val="000000"/>
+          <w:sz w:val="27"/>
+          <w:szCs w:val="27"/>
+        </w:rPr>
+      </w:pPr>
+      <w:r>
+        <w:rPr>
+          <w:rFonts w:ascii="Arial" w:hAnsi="Arial" w:cs="Arial"/>
           <w:sz w:val="27"/>
           <w:szCs w:val="27"/>
         </w:rPr>
@@ -395,7 +371,6 @@
       <w:r>
         <w:rPr>
           <w:rFonts w:ascii="Arial" w:hAnsi="Arial" w:cs="Arial"/>
-          <w:color w:val="000000"/>
           <w:sz w:val="27"/>
           <w:szCs w:val="27"/>
         </w:rPr>
@@ -405,7 +380,6 @@
       <w:r>
         <w:rPr>
           <w:rFonts w:ascii="Arial" w:hAnsi="Arial" w:cs="Arial"/>
-          <w:color w:val="000000"/>
           <w:sz w:val="27"/>
           <w:szCs w:val="27"/>
         </w:rPr>
@@ -420,15 +394,13 @@
         <w:textAlignment w:val="baseline"/>
         <w:rPr>
           <w:rFonts w:ascii="Arial" w:hAnsi="Arial" w:cs="Arial"/>
-          <w:color w:val="000000"/>
-          <w:sz w:val="27"/>
-          <w:szCs w:val="27"/>
-        </w:rPr>
-      </w:pPr>
-      <w:r>
-        <w:rPr>
-          <w:rFonts w:ascii="Arial" w:hAnsi="Arial" w:cs="Arial"/>
-          <w:color w:val="000000"/>
+          <w:sz w:val="27"/>
+          <w:szCs w:val="27"/>
+        </w:rPr>
+      </w:pPr>
+      <w:r>
+        <w:rPr>
+          <w:rFonts w:ascii="Arial" w:hAnsi="Arial" w:cs="Arial"/>
           <w:sz w:val="27"/>
           <w:szCs w:val="27"/>
         </w:rPr>
@@ -443,15 +415,13 @@
         <w:textAlignment w:val="baseline"/>
         <w:rPr>
           <w:rFonts w:ascii="Arial" w:hAnsi="Arial" w:cs="Arial"/>
-          <w:color w:val="000000"/>
-          <w:sz w:val="27"/>
-          <w:szCs w:val="27"/>
-        </w:rPr>
-      </w:pPr>
-      <w:r>
-        <w:rPr>
-          <w:rFonts w:ascii="Arial" w:hAnsi="Arial" w:cs="Arial"/>
-          <w:color w:val="000000"/>
+          <w:sz w:val="27"/>
+          <w:szCs w:val="27"/>
+        </w:rPr>
+      </w:pPr>
+      <w:r>
+        <w:rPr>
+          <w:rFonts w:ascii="Arial" w:hAnsi="Arial" w:cs="Arial"/>
           <w:sz w:val="27"/>
           <w:szCs w:val="27"/>
         </w:rPr>
@@ -466,15 +436,13 @@
         <w:textAlignment w:val="baseline"/>
         <w:rPr>
           <w:rFonts w:ascii="Arial" w:hAnsi="Arial" w:cs="Arial"/>
-          <w:color w:val="000000"/>
-          <w:sz w:val="27"/>
-          <w:szCs w:val="27"/>
-        </w:rPr>
-      </w:pPr>
-      <w:r>
-        <w:rPr>
-          <w:rFonts w:ascii="Arial" w:hAnsi="Arial" w:cs="Arial"/>
-          <w:color w:val="000000"/>
+          <w:sz w:val="27"/>
+          <w:szCs w:val="27"/>
+        </w:rPr>
+      </w:pPr>
+      <w:r>
+        <w:rPr>
+          <w:rFonts w:ascii="Arial" w:hAnsi="Arial" w:cs="Arial"/>
           <w:sz w:val="27"/>
           <w:szCs w:val="27"/>
         </w:rPr>
@@ -489,7 +457,6 @@
         <w:textAlignment w:val="baseline"/>
         <w:rPr>
           <w:rFonts w:ascii="Arial" w:hAnsi="Arial" w:cs="Arial"/>
-          <w:color w:val="000000"/>
           <w:sz w:val="27"/>
           <w:szCs w:val="27"/>
         </w:rPr>
@@ -503,15 +470,13 @@
         <w:textAlignment w:val="baseline"/>
         <w:rPr>
           <w:rFonts w:ascii="Arial" w:hAnsi="Arial" w:cs="Arial"/>
-          <w:color w:val="000000"/>
-          <w:sz w:val="27"/>
-          <w:szCs w:val="27"/>
-        </w:rPr>
-      </w:pPr>
-      <w:r>
-        <w:rPr>
-          <w:rFonts w:ascii="Arial" w:hAnsi="Arial" w:cs="Arial"/>
-          <w:color w:val="000000"/>
+          <w:sz w:val="27"/>
+          <w:szCs w:val="27"/>
+        </w:rPr>
+      </w:pPr>
+      <w:r>
+        <w:rPr>
+          <w:rFonts w:ascii="Arial" w:hAnsi="Arial" w:cs="Arial"/>
           <w:sz w:val="27"/>
           <w:szCs w:val="27"/>
         </w:rPr>
@@ -526,18 +491,17 @@
         <w:textAlignment w:val="baseline"/>
         <w:rPr>
           <w:rFonts w:ascii="Arial" w:hAnsi="Arial" w:cs="Arial"/>
-          <w:color w:val="000000"/>
-          <w:sz w:val="27"/>
-          <w:szCs w:val="27"/>
-        </w:rPr>
-      </w:pPr>
-      <w:r>
-        <w:rPr>
-          <w:rFonts w:ascii="Arial" w:hAnsi="Arial" w:cs="Arial"/>
-          <w:color w:val="000000"/>
-          <w:sz w:val="27"/>
-          <w:szCs w:val="27"/>
-        </w:rPr>
+          <w:sz w:val="27"/>
+          <w:szCs w:val="27"/>
+        </w:rPr>
+      </w:pPr>
+      <w:r>
+        <w:rPr>
+          <w:rFonts w:ascii="Arial" w:hAnsi="Arial" w:cs="Arial"/>
+          <w:sz w:val="27"/>
+          <w:szCs w:val="27"/>
+        </w:rPr>
+        <w:lastRenderedPageBreak/>
         <w:t>Okres studiów pozwolił mi także zapoznać się z innymi sportami oraz nauczył, jak w prawidłowy sposób realizować treningi określonych dyscyplin, m.in. gimnastyki, lekkoatletyki, koszykówki, piłki ręcznej. Zauważyłem, że gimnastyka ma bardzo duży wpływ na budowanie silnej sylwetki. Dzięki doświadczeniom w treningu siłowym oraz wiedzy przyswojonej w czasie studiów dostrzegłem piękno dwuboju olimpijskiego, w którym budowanie siły, dynamika i mobilność są kluczowe, a potencjał organizmu jest w pełni wykorzystywany.</w:t>
       </w:r>
     </w:p>
@@ -549,15 +513,13 @@
         <w:textAlignment w:val="baseline"/>
         <w:rPr>
           <w:rFonts w:ascii="Arial" w:hAnsi="Arial" w:cs="Arial"/>
-          <w:color w:val="000000"/>
-          <w:sz w:val="27"/>
-          <w:szCs w:val="27"/>
-        </w:rPr>
-      </w:pPr>
-      <w:r>
-        <w:rPr>
-          <w:rFonts w:ascii="Arial" w:hAnsi="Arial" w:cs="Arial"/>
-          <w:color w:val="000000"/>
+          <w:sz w:val="27"/>
+          <w:szCs w:val="27"/>
+        </w:rPr>
+      </w:pPr>
+      <w:r>
+        <w:rPr>
+          <w:rFonts w:ascii="Arial" w:hAnsi="Arial" w:cs="Arial"/>
           <w:sz w:val="27"/>
           <w:szCs w:val="27"/>
         </w:rPr>
@@ -572,7 +534,7 @@
         <w:textAlignment w:val="baseline"/>
         <w:rPr>
           <w:rFonts w:ascii="Arial" w:hAnsi="Arial" w:cs="Arial"/>
-          <w:color w:val="000000"/>
+          <w:color w:val="FF0000"/>
           <w:sz w:val="27"/>
           <w:szCs w:val="27"/>
         </w:rPr>
@@ -586,15 +548,15 @@
         <w:textAlignment w:val="baseline"/>
         <w:rPr>
           <w:rFonts w:ascii="Arial" w:hAnsi="Arial" w:cs="Arial"/>
-          <w:color w:val="000000"/>
-          <w:sz w:val="27"/>
-          <w:szCs w:val="27"/>
-        </w:rPr>
-      </w:pPr>
-      <w:r>
-        <w:rPr>
-          <w:rFonts w:ascii="Arial" w:hAnsi="Arial" w:cs="Arial"/>
-          <w:color w:val="000000"/>
+          <w:color w:val="FF0000"/>
+          <w:sz w:val="27"/>
+          <w:szCs w:val="27"/>
+        </w:rPr>
+      </w:pPr>
+      <w:r>
+        <w:rPr>
+          <w:rFonts w:ascii="Arial" w:hAnsi="Arial" w:cs="Arial"/>
+          <w:color w:val="FF0000"/>
           <w:sz w:val="27"/>
           <w:szCs w:val="27"/>
         </w:rPr>
@@ -609,7 +571,6 @@
         <w:textAlignment w:val="baseline"/>
         <w:rPr>
           <w:rFonts w:ascii="Arial" w:hAnsi="Arial" w:cs="Arial"/>
-          <w:color w:val="000000"/>
           <w:sz w:val="27"/>
           <w:szCs w:val="27"/>
         </w:rPr>
@@ -620,7 +581,6 @@
           <w:rFonts w:ascii="Arial" w:hAnsi="Arial" w:cs="Arial"/>
           <w:b/>
           <w:bCs/>
-          <w:color w:val="000000"/>
           <w:sz w:val="27"/>
           <w:szCs w:val="27"/>
           <w:bdr w:val="none" w:sz="0" w:space="0" w:color="auto" w:frame="1"/>
@@ -630,7 +590,6 @@
       <w:r>
         <w:rPr>
           <w:rFonts w:ascii="Arial" w:hAnsi="Arial" w:cs="Arial"/>
-          <w:color w:val="000000"/>
           <w:sz w:val="27"/>
           <w:szCs w:val="27"/>
         </w:rPr>
@@ -638,9 +597,23 @@
         <w:t>Na co dzień jestem osobą otwartą, która z łatwością nawiązuje kontakty, a także cierpliwą, ponieważ doskonale wiem, ile czasu wymaga opanowanie poprawnej techniki wykonywania ćwiczeń. Moim celem jest sprawienie, byś z każdego treningu wychodził zadowolony i z niecierpliwością oczekiwał kolejnego. Tylko obustronne zaangażowanie przyniesie oczekiwane efekty. Kursy oraz szkolenia, w których uczestniczyłem, oraz chęć ciągłego rozwoju sprawiają, że każdy podopieczny jest dla mnie wyzwaniem. Każdego traktuję indywidualnie. Unikając schematycznych rozwiązań, w sposób profesjonalny dobieram odpowiednie środki, by osiągnąć oczekiwany cel.</w:t>
       </w:r>
     </w:p>
-    <w:p/>
-    <w:p>
-      <w:r>
+    <w:p>
+      <w:pPr>
+        <w:rPr>
+          <w:color w:val="FF0000"/>
+        </w:rPr>
+      </w:pPr>
+    </w:p>
+    <w:p>
+      <w:pPr>
+        <w:rPr>
+          <w:color w:val="FF0000"/>
+        </w:rPr>
+      </w:pPr>
+      <w:r>
+        <w:rPr>
+          <w:color w:val="FF0000"/>
+        </w:rPr>
         <w:br/>
       </w:r>
       <w:r>
@@ -650,6 +623,8 @@
         </w:rPr>
         <w:t>- Gdzie trenuje? (lokalizacja)</w:t>
       </w:r>
+      <w:bookmarkStart w:id="0" w:name="_GoBack"/>
+      <w:bookmarkEnd w:id="0"/>
       <w:r>
         <w:br/>
         <w:t xml:space="preserve">Treningi z podopiecznymi prowadzę w </w:t>
@@ -667,9 +642,18 @@
         <w:t>(póki co nie mam więcej) - do dopracowania</w:t>
       </w:r>
     </w:p>
-    <w:p/>
-    <w:p>
-      <w:r>
+    <w:p>
+      <w:pPr>
+        <w:rPr>
+          <w:color w:val="FF0000"/>
+        </w:rPr>
+      </w:pPr>
+    </w:p>
+    <w:p>
+      <w:r>
+        <w:rPr>
+          <w:color w:val="FF0000"/>
+        </w:rPr>
         <w:br/>
       </w:r>
       <w:r>
@@ -730,12 +714,21 @@
       </w:r>
     </w:p>
     <w:p>
-      <w:r>
+      <w:pPr>
+        <w:rPr>
+          <w:color w:val="FF0000"/>
+        </w:rPr>
+      </w:pPr>
+      <w:r>
+        <w:rPr>
+          <w:color w:val="FF0000"/>
+        </w:rPr>
         <w:br w:type="page"/>
       </w:r>
     </w:p>
     <w:p>
       <w:r>
+        <w:lastRenderedPageBreak/>
         <w:t>na odwrocie fala</w:t>
       </w:r>
       <w:r>
@@ -754,18 +747,24 @@
       </w:r>
     </w:p>
     <w:p>
-      <w:r>
-        <w:t>film o fabryce (yt</w:t>
-      </w:r>
-      <w:bookmarkStart w:id="0" w:name="_GoBack"/>
-      <w:bookmarkEnd w:id="0"/>
-      <w:r>
-        <w:t>)</w:t>
-      </w:r>
-      <w:r>
-        <w:br/>
-      </w:r>
-      <w:r>
+      <w:pPr>
+        <w:rPr>
+          <w:color w:val="FF0000"/>
+        </w:rPr>
+      </w:pPr>
+      <w:r>
+        <w:t>film o fabryce (yt)</w:t>
+      </w:r>
+      <w:r>
+        <w:rPr>
+          <w:color w:val="FF0000"/>
+        </w:rPr>
+        <w:br/>
+      </w:r>
+      <w:r>
+        <w:rPr>
+          <w:color w:val="FF0000"/>
+        </w:rPr>
         <w:br/>
       </w:r>
       <w:r>
@@ -789,6 +788,7 @@
         <w:r>
           <w:rPr>
             <w:rStyle w:val="Hipercze"/>
+            <w:color w:val="auto"/>
           </w:rPr>
           <w:t>https://www.facebook.com/WOLF.Wataha/</w:t>
         </w:r>
@@ -801,6 +801,7 @@
         <w:r>
           <w:rPr>
             <w:rStyle w:val="Hipercze"/>
+            <w:color w:val="auto"/>
           </w:rPr>
           <w:t>https://www.instagram.com/wolf.wataha7/?hl=pl</w:t>
         </w:r>
@@ -813,15 +814,36 @@
         <w:r>
           <w:rPr>
             <w:rStyle w:val="Hipercze"/>
+            <w:color w:val="auto"/>
           </w:rPr>
           <w:t>wolf.wataha@gmail.com</w:t>
         </w:r>
       </w:hyperlink>
     </w:p>
-    <w:p/>
-    <w:p/>
-    <w:p>
-      <w:r>
+    <w:p>
+      <w:pPr>
+        <w:rPr>
+          <w:color w:val="FF0000"/>
+        </w:rPr>
+      </w:pPr>
+    </w:p>
+    <w:p>
+      <w:pPr>
+        <w:rPr>
+          <w:color w:val="FF0000"/>
+        </w:rPr>
+      </w:pPr>
+    </w:p>
+    <w:p>
+      <w:pPr>
+        <w:rPr>
+          <w:color w:val="FF0000"/>
+        </w:rPr>
+      </w:pPr>
+      <w:r>
+        <w:rPr>
+          <w:color w:val="FF0000"/>
+        </w:rPr>
         <w:br/>
       </w:r>
       <w:r>
@@ -840,6 +862,9 @@
         <w:t>Zamiast opisu nagranie wideo? Czy jest możliwe?</w:t>
       </w:r>
       <w:r>
+        <w:rPr>
+          <w:color w:val="FF0000"/>
+        </w:rPr>
         <w:br/>
       </w:r>
     </w:p>
@@ -863,17 +888,32 @@
         <w:r>
           <w:rPr>
             <w:rStyle w:val="Hipercze"/>
+            <w:color w:val="auto"/>
           </w:rPr>
           <w:t>https://youtu.be/K1fK5fA2Ai0</w:t>
         </w:r>
       </w:hyperlink>
     </w:p>
     <w:p>
-      <w:r>
-        <w:br/>
-      </w:r>
-    </w:p>
-    <w:p/>
+      <w:pPr>
+        <w:rPr>
+          <w:color w:val="FF0000"/>
+        </w:rPr>
+      </w:pPr>
+      <w:r>
+        <w:rPr>
+          <w:color w:val="FF0000"/>
+        </w:rPr>
+        <w:br/>
+      </w:r>
+    </w:p>
+    <w:p>
+      <w:pPr>
+        <w:rPr>
+          <w:color w:val="FF0000"/>
+        </w:rPr>
+      </w:pPr>
+    </w:p>
     <w:p>
       <w:r>
         <w:t>Zdjęcia do stronki będą dopiero robione.</w:t>
@@ -884,107 +924,223 @@
       </w:r>
     </w:p>
     <w:p>
-      <w:r>
-        <w:br/>
-      </w:r>
-      <w:r>
-        <w:br/>
-      </w:r>
-    </w:p>
-    <w:p/>
-    <w:p/>
-    <w:p/>
-    <w:p/>
-    <w:p/>
-    <w:p/>
-    <w:p/>
-    <w:p/>
-    <w:p>
-      <w:r>
+      <w:pPr>
+        <w:rPr>
+          <w:color w:val="FF0000"/>
+        </w:rPr>
+      </w:pPr>
+      <w:r>
+        <w:rPr>
+          <w:color w:val="FF0000"/>
+        </w:rPr>
+        <w:br/>
+      </w:r>
+      <w:r>
+        <w:rPr>
+          <w:color w:val="FF0000"/>
+        </w:rPr>
+        <w:br/>
+      </w:r>
+    </w:p>
+    <w:p>
+      <w:pPr>
+        <w:rPr>
+          <w:color w:val="FF0000"/>
+        </w:rPr>
+      </w:pPr>
+    </w:p>
+    <w:p>
+      <w:pPr>
+        <w:rPr>
+          <w:color w:val="FF0000"/>
+        </w:rPr>
+      </w:pPr>
+    </w:p>
+    <w:p>
+      <w:pPr>
+        <w:rPr>
+          <w:color w:val="FF0000"/>
+        </w:rPr>
+      </w:pPr>
+    </w:p>
+    <w:p>
+      <w:pPr>
+        <w:rPr>
+          <w:color w:val="FF0000"/>
+        </w:rPr>
+      </w:pPr>
+    </w:p>
+    <w:p>
+      <w:pPr>
+        <w:rPr>
+          <w:color w:val="FF0000"/>
+        </w:rPr>
+      </w:pPr>
+    </w:p>
+    <w:p>
+      <w:pPr>
+        <w:rPr>
+          <w:color w:val="FF0000"/>
+        </w:rPr>
+      </w:pPr>
+    </w:p>
+    <w:p>
+      <w:pPr>
+        <w:rPr>
+          <w:color w:val="FF0000"/>
+        </w:rPr>
+      </w:pPr>
+    </w:p>
+    <w:p>
+      <w:pPr>
+        <w:rPr>
+          <w:color w:val="FF0000"/>
+        </w:rPr>
+      </w:pPr>
+    </w:p>
+    <w:p>
+      <w:pPr>
+        <w:rPr>
+          <w:color w:val="FF0000"/>
+        </w:rPr>
+      </w:pPr>
+      <w:r>
+        <w:rPr>
+          <w:color w:val="FF0000"/>
+        </w:rPr>
+        <w:lastRenderedPageBreak/>
         <w:br w:type="page"/>
       </w:r>
     </w:p>
     <w:p>
-      <w:r>
+      <w:pPr>
+        <w:rPr>
+          <w:color w:val="FF0000"/>
+        </w:rPr>
+      </w:pPr>
+      <w:r>
+        <w:rPr>
+          <w:color w:val="FF0000"/>
+        </w:rPr>
+        <w:lastRenderedPageBreak/>
         <w:br/>
       </w:r>
       <w:r>
         <w:rPr>
           <w:b/>
+          <w:color w:val="FF0000"/>
         </w:rPr>
         <w:t>Inspiracje</w:t>
       </w:r>
       <w:r>
         <w:rPr>
           <w:b/>
+          <w:color w:val="FF0000"/>
         </w:rPr>
         <w:t xml:space="preserve"> (którymi się wzorujemy)</w:t>
       </w:r>
       <w:r>
         <w:rPr>
           <w:b/>
+          <w:color w:val="FF0000"/>
         </w:rPr>
         <w:t>:</w:t>
       </w:r>
       <w:r>
+        <w:rPr>
+          <w:color w:val="FF0000"/>
+        </w:rPr>
         <w:br/>
       </w:r>
       <w:hyperlink r:id="rId8" w:anchor="start" w:history="1">
         <w:r>
           <w:rPr>
             <w:rStyle w:val="Hipercze"/>
+            <w:color w:val="FF0000"/>
           </w:rPr>
           <w:t>http://gymakers.pl/?fbclid=IwAR3ZnPvDRoXKtaPeFTK2vFuU76tyh83TF3Ga3YiGv0B0DTESu-IgRV-1i6A#start</w:t>
         </w:r>
       </w:hyperlink>
       <w:r>
-        <w:br/>
-      </w:r>
-      <w:r>
+        <w:rPr>
+          <w:color w:val="FF0000"/>
+        </w:rPr>
+        <w:br/>
+      </w:r>
+      <w:r>
+        <w:rPr>
+          <w:color w:val="FF0000"/>
+        </w:rPr>
         <w:br/>
       </w:r>
       <w:hyperlink r:id="rId9" w:history="1">
         <w:r>
           <w:rPr>
             <w:rStyle w:val="Hipercze"/>
+            <w:color w:val="FF0000"/>
           </w:rPr>
           <w:t>https://www.trojbojsilowykrakow.pl/</w:t>
         </w:r>
       </w:hyperlink>
       <w:r>
-        <w:br/>
-      </w:r>
-      <w:r>
+        <w:rPr>
+          <w:color w:val="FF0000"/>
+        </w:rPr>
+        <w:br/>
+      </w:r>
+      <w:r>
+        <w:rPr>
+          <w:color w:val="FF0000"/>
+        </w:rPr>
         <w:br/>
       </w:r>
       <w:hyperlink r:id="rId10" w:history="1">
         <w:r>
           <w:rPr>
             <w:rStyle w:val="Hipercze"/>
+            <w:color w:val="FF0000"/>
           </w:rPr>
           <w:t>https://www.treningpersonalny.org</w:t>
         </w:r>
       </w:hyperlink>
     </w:p>
     <w:p>
-      <w:r>
-        <w:br/>
-      </w:r>
-      <w:r>
+      <w:pPr>
+        <w:rPr>
+          <w:color w:val="FF0000"/>
+        </w:rPr>
+      </w:pPr>
+      <w:r>
+        <w:rPr>
+          <w:color w:val="FF0000"/>
+        </w:rPr>
+        <w:br/>
+      </w:r>
+      <w:r>
+        <w:rPr>
+          <w:color w:val="FF0000"/>
+        </w:rPr>
         <w:br/>
       </w:r>
       <w:hyperlink r:id="rId11" w:history="1">
         <w:r>
           <w:rPr>
             <w:rStyle w:val="Hipercze"/>
+            <w:color w:val="FF0000"/>
           </w:rPr>
           <w:t>http://www.podziemiastudio.pl/oferta.html</w:t>
         </w:r>
       </w:hyperlink>
       <w:r>
-        <w:br/>
-      </w:r>
-      <w:r>
+        <w:rPr>
+          <w:color w:val="FF0000"/>
+        </w:rPr>
+        <w:br/>
+      </w:r>
+      <w:r>
+        <w:rPr>
+          <w:color w:val="FF0000"/>
+        </w:rPr>
         <w:br/>
       </w:r>
     </w:p>
@@ -1121,6 +1277,7 @@
     <w:lsdException w:name="HTML Sample" w:semiHidden="1" w:unhideWhenUsed="1"/>
     <w:lsdException w:name="HTML Typewriter" w:semiHidden="1" w:unhideWhenUsed="1"/>
     <w:lsdException w:name="HTML Variable" w:semiHidden="1" w:unhideWhenUsed="1"/>
+    <w:lsdException w:name="Normal Table" w:semiHidden="1" w:unhideWhenUsed="1"/>
     <w:lsdException w:name="annotation subject" w:semiHidden="1" w:unhideWhenUsed="1"/>
     <w:lsdException w:name="No List" w:semiHidden="1" w:unhideWhenUsed="1"/>
     <w:lsdException w:name="Outline List 1" w:semiHidden="1" w:unhideWhenUsed="1"/>
@@ -1164,8 +1321,10 @@
     <w:lsdException w:name="Table Elegant" w:semiHidden="1" w:unhideWhenUsed="1"/>
     <w:lsdException w:name="Table Professional" w:semiHidden="1" w:unhideWhenUsed="1"/>
     <w:lsdException w:name="Table Subtle 1" w:semiHidden="1" w:unhideWhenUsed="1"/>
+    <w:lsdException w:name="Table Subtle 2" w:semiHidden="1" w:unhideWhenUsed="1"/>
     <w:lsdException w:name="Table Web 1" w:semiHidden="1" w:unhideWhenUsed="1"/>
     <w:lsdException w:name="Table Web 2" w:semiHidden="1" w:unhideWhenUsed="1"/>
+    <w:lsdException w:name="Table Web 3" w:semiHidden="1" w:unhideWhenUsed="1"/>
     <w:lsdException w:name="Balloon Text" w:semiHidden="1" w:unhideWhenUsed="1"/>
     <w:lsdException w:name="Table Grid" w:uiPriority="39"/>
     <w:lsdException w:name="Table Theme" w:semiHidden="1" w:unhideWhenUsed="1"/>

</xml_diff>